<commit_message>
hull update: adds design/prod. sign in front of
</commit_message>
<xml_diff>
--- a/Feedbacks/Hull/mid ship.docx
+++ b/Feedbacks/Hull/mid ship.docx
@@ -58,58 +58,6 @@
           </w:tcPr>
           <w:p>
             <w:r>
-              <w:t>Valitse / choose</w:t>
-            </w:r>
-          </w:p>
-        </w:tc>
-        <w:tc>
-          <w:tcPr>
-            <w:tcW w:type="dxa" w:w="7200"/>
-          </w:tcPr>
-          <w:p/>
-          <w:p>
-            <w:pPr>
-              <w:pStyle w:val="ListBullet"/>
-            </w:pPr>
-            <w:r>
-              <w:t>Design</w:t>
-            </w:r>
-          </w:p>
-        </w:tc>
-      </w:tr>
-      <w:tr>
-        <w:tc>
-          <w:tcPr>
-            <w:tcW w:type="dxa" w:w="2160"/>
-          </w:tcPr>
-          <w:p>
-            <w:r>
-              <w:t>choose your area</w:t>
-            </w:r>
-          </w:p>
-        </w:tc>
-        <w:tc>
-          <w:tcPr>
-            <w:tcW w:type="dxa" w:w="7200"/>
-          </w:tcPr>
-          <w:p/>
-          <w:p>
-            <w:pPr>
-              <w:pStyle w:val="ListBullet"/>
-            </w:pPr>
-            <w:r>
-              <w:t>mid ship</w:t>
-            </w:r>
-          </w:p>
-        </w:tc>
-      </w:tr>
-      <w:tr>
-        <w:tc>
-          <w:tcPr>
-            <w:tcW w:type="dxa" w:w="2160"/>
-          </w:tcPr>
-          <w:p>
-            <w:r>
               <w:t>Rules requirements : Easy/hard? Everything fulfilled? Issues with class worth mentioning?</w:t>
             </w:r>
           </w:p>
@@ -124,7 +72,7 @@
               <w:pStyle w:val="ListBullet"/>
             </w:pPr>
             <w:r>
-              <w:t>LR paikallistarkastajan kanssa hyvä yhteistyö. Plan approval tuki myös hyvin projektin alkuvaiheessa. Joidenkin analyysitulosten ja -raporttien suhteen kommentit plan approval toimesta olivat ristiriitaisia; tutkimus vs. tuotantoprojekti.</w:t>
+              <w:t>Design: LR paikallistarkastajan kanssa hyvä yhteistyö. Plan approval tuki myös hyvin projektin alkuvaiheessa. Joidenkin analyysitulosten ja -raporttien suhteen kommentit plan approval toimesta olivat ristiriitaisia; tutkimus vs. tuotantoprojekti.</w:t>
             </w:r>
           </w:p>
         </w:tc>
@@ -150,7 +98,7 @@
               <w:pStyle w:val="ListBullet"/>
             </w:pPr>
             <w:r>
-              <w:t>Rungossa tarvittiin tietoa hankittavista laitteista (kuormitukset runkoon). Myöhäiset hankinnat aiheuttivat suunnittelussa haasteita.</w:t>
+              <w:t>Design: Rungossa tarvittiin tietoa hankittavista laitteista (kuormitukset runkoon). Myöhäiset hankinnat aiheuttivat suunnittelussa haasteita.</w:t>
             </w:r>
           </w:p>
         </w:tc>
@@ -176,7 +124,7 @@
               <w:pStyle w:val="ListBullet"/>
             </w:pPr>
             <w:r>
-              <w:t>Runko-osaston sisäinen ymmärrys aikataulusta (DL).</w:t>
+              <w:t>Design: Runko-osaston sisäinen ymmärrys aikataulusta (DL).</w:t>
               <w:br/>
               <w:t>Resurssointi.</w:t>
               <w:br/>
@@ -208,7 +156,7 @@
               <w:pStyle w:val="ListBullet"/>
             </w:pPr>
             <w:r>
-              <w:t>Sisäinen kommunikointi toimi.</w:t>
+              <w:t>Design: Sisäinen kommunikointi toimi.</w:t>
               <w:br/>
             </w:r>
           </w:p>
@@ -235,7 +183,7 @@
               <w:pStyle w:val="ListBullet"/>
             </w:pPr>
             <w:r>
-              <w:t>Suunnitteluun budjetoitu tuntimäärä pysyi samana 516 &amp; 518. Kaikissa projekteissa tunnit ylittyivät reilusti. Opittiinko?</w:t>
+              <w:t>Design: Suunnitteluun budjetoitu tuntimäärä pysyi samana 516 &amp; 518. Kaikissa projekteissa tunnit ylittyivät reilusti. Opittiinko?</w:t>
             </w:r>
           </w:p>
         </w:tc>
@@ -261,7 +209,7 @@
               <w:pStyle w:val="ListBullet"/>
             </w:pPr>
             <w:r>
-              <w:t>Osaavan oman henkilöstön määrän kasvattaminen.</w:t>
+              <w:t>Design: Osaavan oman henkilöstön määrän kasvattaminen.</w:t>
               <w:br/>
               <w:br/>
             </w:r>

</xml_diff>